<commit_message>
Version 1.0 - Almacen
</commit_message>
<xml_diff>
--- a/DOCUMENTACION/Planeacion del Proyecto.docx
+++ b/DOCUMENTACION/Planeacion del Proyecto.docx
@@ -49,6 +49,8 @@
           <w:szCs w:val="40"/>
         </w:rPr>
       </w:pPr>
+      <w:bookmarkStart w:id="0" w:name="_GoBack"/>
+      <w:bookmarkEnd w:id="0"/>
     </w:p>
     <w:p>
       <w:pPr>
@@ -877,8 +879,6 @@
                 <w:rFonts w:ascii="Arial" w:hAnsi="Arial" w:cs="Arial"/>
               </w:rPr>
             </w:pPr>
-            <w:bookmarkStart w:id="0" w:name="_GoBack"/>
-            <w:bookmarkEnd w:id="0"/>
           </w:p>
         </w:tc>
         <w:tc>
@@ -3465,13 +3465,7 @@
               <w:rPr>
                 <w:rFonts w:ascii="Arial" w:hAnsi="Arial" w:cs="Arial"/>
               </w:rPr>
-              <w:t xml:space="preserve">José Luis- </w:t>
-            </w:r>
-            <w:r>
-              <w:rPr>
-                <w:rFonts w:ascii="Arial" w:hAnsi="Arial" w:cs="Arial"/>
-              </w:rPr>
-              <w:t>Roberto Parente</w:t>
+              <w:t>José Luis- Roberto Parente</w:t>
             </w:r>
           </w:p>
         </w:tc>
@@ -3696,6 +3690,7 @@
             <w:pPr>
               <w:rPr>
                 <w:rFonts w:ascii="Arial" w:hAnsi="Arial" w:cs="Arial"/>
+                <w:u w:val="single"/>
               </w:rPr>
             </w:pPr>
             <w:r>
@@ -3704,6 +3699,20 @@
               </w:rPr>
               <w:t>Josué</w:t>
             </w:r>
+            <w:r>
+              <w:rPr>
+                <w:rFonts w:ascii="Arial" w:hAnsi="Arial" w:cs="Arial"/>
+              </w:rPr>
+              <w:t xml:space="preserve"> </w:t>
+            </w:r>
+            <w:proofErr w:type="spellStart"/>
+            <w:r>
+              <w:rPr>
+                <w:rFonts w:ascii="Arial" w:hAnsi="Arial" w:cs="Arial"/>
+              </w:rPr>
+              <w:t>Sanchez</w:t>
+            </w:r>
+            <w:proofErr w:type="spellEnd"/>
           </w:p>
         </w:tc>
         <w:tc>
@@ -3917,6 +3926,34 @@
               </w:rPr>
               <w:t>Josué</w:t>
             </w:r>
+            <w:r>
+              <w:rPr>
+                <w:rFonts w:ascii="Arial" w:hAnsi="Arial" w:cs="Arial"/>
+              </w:rPr>
+              <w:t xml:space="preserve"> </w:t>
+            </w:r>
+            <w:proofErr w:type="spellStart"/>
+            <w:r>
+              <w:rPr>
+                <w:rFonts w:ascii="Arial" w:hAnsi="Arial" w:cs="Arial"/>
+              </w:rPr>
+              <w:t>Isahu</w:t>
+            </w:r>
+            <w:proofErr w:type="spellEnd"/>
+            <w:r>
+              <w:rPr>
+                <w:rFonts w:ascii="Arial" w:hAnsi="Arial" w:cs="Arial"/>
+              </w:rPr>
+              <w:t xml:space="preserve"> </w:t>
+            </w:r>
+            <w:proofErr w:type="spellStart"/>
+            <w:r>
+              <w:rPr>
+                <w:rFonts w:ascii="Arial" w:hAnsi="Arial" w:cs="Arial"/>
+              </w:rPr>
+              <w:t>Sanchez</w:t>
+            </w:r>
+            <w:proofErr w:type="spellEnd"/>
           </w:p>
         </w:tc>
         <w:tc>
@@ -4323,7 +4360,7 @@
 
 <file path=word/numbering.xml><?xml version="1.0" encoding="utf-8"?>
 <w:numbering xmlns:wpc="http://schemas.microsoft.com/office/word/2010/wordprocessingCanvas" xmlns:mc="http://schemas.openxmlformats.org/markup-compatibility/2006" xmlns:o="urn:schemas-microsoft-com:office:office" xmlns:r="http://schemas.openxmlformats.org/officeDocument/2006/relationships" xmlns:m="http://schemas.openxmlformats.org/officeDocument/2006/math" xmlns:v="urn:schemas-microsoft-com:vml" xmlns:wp14="http://schemas.microsoft.com/office/word/2010/wordprocessingDrawing" xmlns:wp="http://schemas.openxmlformats.org/drawingml/2006/wordprocessingDrawing" xmlns:w10="urn:schemas-microsoft-com:office:word" xmlns:w="http://schemas.openxmlformats.org/wordprocessingml/2006/main" xmlns:w14="http://schemas.microsoft.com/office/word/2010/wordml" xmlns:w15="http://schemas.microsoft.com/office/word/2012/wordml" xmlns:wpg="http://schemas.microsoft.com/office/word/2010/wordprocessingGroup" xmlns:wpi="http://schemas.microsoft.com/office/word/2010/wordprocessingInk" xmlns:wne="http://schemas.microsoft.com/office/word/2006/wordml" xmlns:wps="http://schemas.microsoft.com/office/word/2010/wordprocessingShape" mc:Ignorable="w14 w15 wp14">
-  <w:abstractNum w:abstractNumId="0">
+  <w:abstractNum w:abstractNumId="0" w15:restartNumberingAfterBreak="0">
     <w:nsid w:val="07D64879"/>
     <w:multiLevelType w:val="hybridMultilevel"/>
     <w:tmpl w:val="32EE407A"/>
@@ -4412,7 +4449,7 @@
       </w:pPr>
     </w:lvl>
   </w:abstractNum>
-  <w:abstractNum w:abstractNumId="1">
+  <w:abstractNum w:abstractNumId="1" w15:restartNumberingAfterBreak="0">
     <w:nsid w:val="11825F79"/>
     <w:multiLevelType w:val="hybridMultilevel"/>
     <w:tmpl w:val="F106FBCA"/>
@@ -4501,7 +4538,7 @@
       </w:pPr>
     </w:lvl>
   </w:abstractNum>
-  <w:abstractNum w:abstractNumId="2">
+  <w:abstractNum w:abstractNumId="2" w15:restartNumberingAfterBreak="0">
     <w:nsid w:val="17AA1935"/>
     <w:multiLevelType w:val="hybridMultilevel"/>
     <w:tmpl w:val="8B8CECFE"/>
@@ -4614,7 +4651,7 @@
       </w:rPr>
     </w:lvl>
   </w:abstractNum>
-  <w:abstractNum w:abstractNumId="3">
+  <w:abstractNum w:abstractNumId="3" w15:restartNumberingAfterBreak="0">
     <w:nsid w:val="2756376B"/>
     <w:multiLevelType w:val="hybridMultilevel"/>
     <w:tmpl w:val="84788F18"/>
@@ -4700,7 +4737,7 @@
       </w:pPr>
     </w:lvl>
   </w:abstractNum>
-  <w:abstractNum w:abstractNumId="4">
+  <w:abstractNum w:abstractNumId="4" w15:restartNumberingAfterBreak="0">
     <w:nsid w:val="27E3787E"/>
     <w:multiLevelType w:val="hybridMultilevel"/>
     <w:tmpl w:val="B40CA13E"/>
@@ -4789,7 +4826,7 @@
       </w:pPr>
     </w:lvl>
   </w:abstractNum>
-  <w:abstractNum w:abstractNumId="5">
+  <w:abstractNum w:abstractNumId="5" w15:restartNumberingAfterBreak="0">
     <w:nsid w:val="2A232B8E"/>
     <w:multiLevelType w:val="hybridMultilevel"/>
     <w:tmpl w:val="699ABE70"/>
@@ -4878,7 +4915,7 @@
       </w:pPr>
     </w:lvl>
   </w:abstractNum>
-  <w:abstractNum w:abstractNumId="6">
+  <w:abstractNum w:abstractNumId="6" w15:restartNumberingAfterBreak="0">
     <w:nsid w:val="324254B2"/>
     <w:multiLevelType w:val="multilevel"/>
     <w:tmpl w:val="55424A0A"/>
@@ -4999,7 +5036,7 @@
       </w:rPr>
     </w:lvl>
   </w:abstractNum>
-  <w:abstractNum w:abstractNumId="7">
+  <w:abstractNum w:abstractNumId="7" w15:restartNumberingAfterBreak="0">
     <w:nsid w:val="422369FD"/>
     <w:multiLevelType w:val="hybridMultilevel"/>
     <w:tmpl w:val="27761C26"/>
@@ -5088,7 +5125,7 @@
       </w:pPr>
     </w:lvl>
   </w:abstractNum>
-  <w:abstractNum w:abstractNumId="8">
+  <w:abstractNum w:abstractNumId="8" w15:restartNumberingAfterBreak="0">
     <w:nsid w:val="496143FF"/>
     <w:multiLevelType w:val="hybridMultilevel"/>
     <w:tmpl w:val="7ED2D140"/>
@@ -5201,7 +5238,7 @@
       </w:rPr>
     </w:lvl>
   </w:abstractNum>
-  <w:abstractNum w:abstractNumId="9">
+  <w:abstractNum w:abstractNumId="9" w15:restartNumberingAfterBreak="0">
     <w:nsid w:val="4AB53FBA"/>
     <w:multiLevelType w:val="hybridMultilevel"/>
     <w:tmpl w:val="FC529BC8"/>
@@ -5313,7 +5350,7 @@
       </w:rPr>
     </w:lvl>
   </w:abstractNum>
-  <w:abstractNum w:abstractNumId="10">
+  <w:abstractNum w:abstractNumId="10" w15:restartNumberingAfterBreak="0">
     <w:nsid w:val="4CC13A3B"/>
     <w:multiLevelType w:val="hybridMultilevel"/>
     <w:tmpl w:val="08F88CCE"/>
@@ -5402,7 +5439,7 @@
       </w:pPr>
     </w:lvl>
   </w:abstractNum>
-  <w:abstractNum w:abstractNumId="11">
+  <w:abstractNum w:abstractNumId="11" w15:restartNumberingAfterBreak="0">
     <w:nsid w:val="56E60093"/>
     <w:multiLevelType w:val="hybridMultilevel"/>
     <w:tmpl w:val="96329146"/>
@@ -5491,7 +5528,7 @@
       </w:pPr>
     </w:lvl>
   </w:abstractNum>
-  <w:abstractNum w:abstractNumId="12">
+  <w:abstractNum w:abstractNumId="12" w15:restartNumberingAfterBreak="0">
     <w:nsid w:val="5C0C0D95"/>
     <w:multiLevelType w:val="hybridMultilevel"/>
     <w:tmpl w:val="9C52641A"/>
@@ -5604,7 +5641,7 @@
       </w:rPr>
     </w:lvl>
   </w:abstractNum>
-  <w:abstractNum w:abstractNumId="13">
+  <w:abstractNum w:abstractNumId="13" w15:restartNumberingAfterBreak="0">
     <w:nsid w:val="63690454"/>
     <w:multiLevelType w:val="hybridMultilevel"/>
     <w:tmpl w:val="4E349FEA"/>
@@ -5717,7 +5754,7 @@
       </w:rPr>
     </w:lvl>
   </w:abstractNum>
-  <w:abstractNum w:abstractNumId="14">
+  <w:abstractNum w:abstractNumId="14" w15:restartNumberingAfterBreak="0">
     <w:nsid w:val="65D44565"/>
     <w:multiLevelType w:val="multilevel"/>
     <w:tmpl w:val="D006154C"/>
@@ -5838,7 +5875,7 @@
       </w:rPr>
     </w:lvl>
   </w:abstractNum>
-  <w:abstractNum w:abstractNumId="15">
+  <w:abstractNum w:abstractNumId="15" w15:restartNumberingAfterBreak="0">
     <w:nsid w:val="66EC498C"/>
     <w:multiLevelType w:val="hybridMultilevel"/>
     <w:tmpl w:val="5C7445C6"/>
@@ -5927,7 +5964,7 @@
       </w:pPr>
     </w:lvl>
   </w:abstractNum>
-  <w:abstractNum w:abstractNumId="16">
+  <w:abstractNum w:abstractNumId="16" w15:restartNumberingAfterBreak="0">
     <w:nsid w:val="768926A3"/>
     <w:multiLevelType w:val="hybridMultilevel"/>
     <w:tmpl w:val="2EB4337A"/>

</xml_diff>